<commit_message>
Fixed cropping issue on q1
</commit_message>
<xml_diff>
--- a/Practical-02-A-21 Denis P C00259076.docx
+++ b/Practical-02-A-21 Denis P C00259076.docx
@@ -128,14 +128,23 @@
             </w:pPr>
           </w:p>
           <w:p>
-            <w:r>
+            <w:pPr>
               <w:rPr>
                 <w:noProof/>
               </w:rPr>
+            </w:pPr>
+          </w:p>
+          <w:p>
+            <w:bookmarkStart w:id="0" w:name="_GoBack"/>
+            <w:bookmarkEnd w:id="0"/>
+            <w:r>
+              <w:rPr>
+                <w:noProof/>
+              </w:rPr>
               <w:drawing>
-                <wp:inline distT="0" distB="0" distL="0" distR="0" wp14:anchorId="7456848A" wp14:editId="48B7FE82">
-                  <wp:extent cx="5731510" cy="4905375"/>
-                  <wp:effectExtent l="0" t="0" r="2540" b="9525"/>
+                <wp:inline distT="0" distB="0" distL="0" distR="0" wp14:anchorId="7456848A" wp14:editId="7F92BE4B">
+                  <wp:extent cx="5731510" cy="5550010"/>
+                  <wp:effectExtent l="0" t="0" r="2540" b="0"/>
                   <wp:docPr id="2" name="Picture 2"/>
                   <wp:cNvGraphicFramePr>
                     <a:graphicFrameLocks xmlns:a="http://schemas.openxmlformats.org/drawingml/2006/main" noChangeAspect="1"/>
@@ -155,13 +164,13 @@
                               </a:ext>
                             </a:extLst>
                           </a:blip>
-                          <a:srcRect b="31334"/>
+                          <a:srcRect b="22310"/>
                           <a:stretch/>
                         </pic:blipFill>
                         <pic:spPr bwMode="auto">
                           <a:xfrm>
                             <a:off x="0" y="0"/>
-                            <a:ext cx="5731510" cy="4905375"/>
+                            <a:ext cx="5731510" cy="5550010"/>
                           </a:xfrm>
                           <a:prstGeom prst="rect">
                             <a:avLst/>
@@ -306,6 +315,7 @@
               <w:rPr>
                 <w:noProof/>
               </w:rPr>
+              <w:lastRenderedPageBreak/>
               <w:drawing>
                 <wp:inline distT="0" distB="0" distL="0" distR="0" wp14:anchorId="089D9DAE" wp14:editId="343DE66C">
                   <wp:extent cx="7230745" cy="4628402"/>
@@ -399,6 +409,7 @@
         <w:rPr>
           <w:b/>
         </w:rPr>
+        <w:lastRenderedPageBreak/>
         <w:t>Objective</w:t>
       </w:r>
     </w:p>
@@ -705,7 +716,6 @@
           <w:sz w:val="28"/>
           <w:szCs w:val="28"/>
         </w:rPr>
-        <w:lastRenderedPageBreak/>
         <w:t xml:space="preserve">Part </w:t>
       </w:r>
       <w:r>
@@ -732,6 +742,7 @@
     </w:p>
     <w:p>
       <w:r>
+        <w:lastRenderedPageBreak/>
         <w:t>Add numbers base</w:t>
       </w:r>
       <w:r>
@@ -1051,17 +1062,13 @@
             </w:r>
           </w:p>
           <w:p/>
-          <w:p>
-            <w:bookmarkStart w:id="0" w:name="_GoBack"/>
-            <w:bookmarkEnd w:id="0"/>
-          </w:p>
+          <w:p/>
         </w:tc>
       </w:tr>
     </w:tbl>
     <w:p/>
     <w:p>
       <w:r>
-        <w:lastRenderedPageBreak/>
         <w:t>Hand up this practical report at the end of session and ensure it has been checked</w:t>
       </w:r>
     </w:p>
@@ -1173,6 +1180,7 @@
               <w:rPr>
                 <w:b/>
               </w:rPr>
+              <w:lastRenderedPageBreak/>
               <w:t>Date</w:t>
             </w:r>
           </w:p>
@@ -2809,7 +2817,7 @@
 </file>
 
 <file path=customXml/itemProps1.xml><?xml version="1.0" encoding="utf-8"?>
-<ds:datastoreItem xmlns:ds="http://schemas.openxmlformats.org/officeDocument/2006/customXml" ds:itemID="{091A8525-5D9E-4C3F-B90F-AF07F505B386}">
+<ds:datastoreItem xmlns:ds="http://schemas.openxmlformats.org/officeDocument/2006/customXml" ds:itemID="{42637BA4-5805-4B34-BDD9-10DC2CD4BF37}">
   <ds:schemaRefs>
     <ds:schemaRef ds:uri="http://schemas.openxmlformats.org/officeDocument/2006/bibliography"/>
   </ds:schemaRefs>

</xml_diff>